<commit_message>
fix: resolve CORS issue in development and clean up console warnings
- Add CORS configuration to temp backend for localhost:3003
- Fix Sentry DSN warning by removing placeholder value
- Add React Router v7 future flags to suppress warnings
- Enable payment endpoint for development testing

Payment system now fully functional in both development and production environments.

🤖 Generated with [Claude Code](https://claude.ai/code)

Co-Authored-By: Claude <noreply@anthropic.com>
</commit_message>
<xml_diff>
--- a/PLATFORM_OVERVIEW_FOR_LEX.docx
+++ b/PLATFORM_OVERVIEW_FOR_LEX.docx
@@ -696,26 +696,6 @@
     </w:p>
     <w:p>
       <w:pPr>
-        <w:pStyle w:val="Compact"/>
-        <w:numPr>
-          <w:ilvl w:val="0"/>
-          <w:numId w:val="6"/>
-        </w:numPr>
-        <w:jc w:val="both"/>
-      </w:pPr>
-      <w:r>
-        <w:rPr>
-          <w:b/>
-          <w:bCs/>
-        </w:rPr>
-        <w:t>Business Hours</w:t>
-      </w:r>
-      <w:r>
-        <w:t>: Clearly displayed</w:t>
-      </w:r>
-    </w:p>
-    <w:p>
-      <w:pPr>
         <w:jc w:val="both"/>
       </w:pPr>
       <w:r>
@@ -991,7 +971,6 @@
           <w:b/>
           <w:bCs/>
         </w:rPr>
-        <w:lastRenderedPageBreak/>
         <w:t>Booking Reference</w:t>
       </w:r>
       <w:r>
@@ -1006,6 +985,7 @@
       <w:bookmarkStart w:id="13" w:name="payment-system"/>
       <w:bookmarkEnd w:id="12"/>
       <w:r>
+        <w:lastRenderedPageBreak/>
         <w:t>Payment System</w:t>
       </w:r>
     </w:p>
@@ -1573,27 +1553,27 @@
           <w:b/>
           <w:bCs/>
         </w:rPr>
+        <w:t>Booking History</w:t>
+      </w:r>
+      <w:r>
+        <w:t>: Past and upcoming courses</w:t>
+      </w:r>
+    </w:p>
+    <w:p>
+      <w:pPr>
+        <w:pStyle w:val="Compact"/>
+        <w:numPr>
+          <w:ilvl w:val="0"/>
+          <w:numId w:val="13"/>
+        </w:numPr>
+        <w:jc w:val="both"/>
+      </w:pPr>
+      <w:r>
+        <w:rPr>
+          <w:b/>
+          <w:bCs/>
+        </w:rPr>
         <w:lastRenderedPageBreak/>
-        <w:t>Booking History</w:t>
-      </w:r>
-      <w:r>
-        <w:t>: Past and upcoming courses</w:t>
-      </w:r>
-    </w:p>
-    <w:p>
-      <w:pPr>
-        <w:pStyle w:val="Compact"/>
-        <w:numPr>
-          <w:ilvl w:val="0"/>
-          <w:numId w:val="13"/>
-        </w:numPr>
-        <w:jc w:val="both"/>
-      </w:pPr>
-      <w:r>
-        <w:rPr>
-          <w:b/>
-          <w:bCs/>
-        </w:rPr>
         <w:t>Communication Log</w:t>
       </w:r>
       <w:r>
@@ -2205,44 +2185,44 @@
       <w:bookmarkStart w:id="27" w:name="performance-reliability"/>
       <w:bookmarkEnd w:id="26"/>
       <w:r>
+        <w:t>Performance &amp; Reliability</w:t>
+      </w:r>
+    </w:p>
+    <w:p>
+      <w:pPr>
+        <w:pStyle w:val="Compact"/>
+        <w:numPr>
+          <w:ilvl w:val="0"/>
+          <w:numId w:val="19"/>
+        </w:numPr>
+        <w:jc w:val="both"/>
+      </w:pPr>
+      <w:r>
+        <w:rPr>
+          <w:b/>
+          <w:bCs/>
+        </w:rPr>
+        <w:t>99.9% Uptime</w:t>
+      </w:r>
+      <w:r>
+        <w:t>: Reliable hosting infrastructure</w:t>
+      </w:r>
+    </w:p>
+    <w:p>
+      <w:pPr>
+        <w:pStyle w:val="Compact"/>
+        <w:numPr>
+          <w:ilvl w:val="0"/>
+          <w:numId w:val="19"/>
+        </w:numPr>
+        <w:jc w:val="both"/>
+      </w:pPr>
+      <w:r>
+        <w:rPr>
+          <w:b/>
+          <w:bCs/>
+        </w:rPr>
         <w:lastRenderedPageBreak/>
-        <w:t>Performance &amp; Reliability</w:t>
-      </w:r>
-    </w:p>
-    <w:p>
-      <w:pPr>
-        <w:pStyle w:val="Compact"/>
-        <w:numPr>
-          <w:ilvl w:val="0"/>
-          <w:numId w:val="19"/>
-        </w:numPr>
-        <w:jc w:val="both"/>
-      </w:pPr>
-      <w:r>
-        <w:rPr>
-          <w:b/>
-          <w:bCs/>
-        </w:rPr>
-        <w:t>99.9% Uptime</w:t>
-      </w:r>
-      <w:r>
-        <w:t>: Reliable hosting infrastructure</w:t>
-      </w:r>
-    </w:p>
-    <w:p>
-      <w:pPr>
-        <w:pStyle w:val="Compact"/>
-        <w:numPr>
-          <w:ilvl w:val="0"/>
-          <w:numId w:val="19"/>
-        </w:numPr>
-        <w:jc w:val="both"/>
-      </w:pPr>
-      <w:r>
-        <w:rPr>
-          <w:b/>
-          <w:bCs/>
-        </w:rPr>
         <w:t>Fast Loading</w:t>
       </w:r>
       <w:r>

</xml_diff>